<commit_message>
Remove tools section from right side
</commit_message>
<xml_diff>
--- a/CV.docx
+++ b/CV.docx
@@ -51,7 +51,21 @@
           <w:rFonts w:asciiTheme="minorHAnsi" w:hAnsiTheme="minorHAnsi" w:cstheme="minorHAnsi"/>
           <w:sz w:val="24"/>
         </w:rPr>
-        <w:t xml:space="preserve">I’m a self-motivated Front-End Developer &amp; Web Developer who loves to learn and create. I have 3+ years of experience and feel that I would be a great asset to any development or design team. I strive to deliver quality work through focused research and </w:t>
+        <w:t xml:space="preserve">I’m a self-motivated </w:t>
+      </w:r>
+      <w:r>
+        <w:rPr>
+          <w:rFonts w:asciiTheme="minorHAnsi" w:hAnsiTheme="minorHAnsi" w:cstheme="minorHAnsi"/>
+          <w:sz w:val="24"/>
+        </w:rPr>
+        <w:t>Full Stack Developer</w:t>
+      </w:r>
+      <w:r>
+        <w:rPr>
+          <w:rFonts w:asciiTheme="minorHAnsi" w:hAnsiTheme="minorHAnsi" w:cstheme="minorHAnsi"/>
+          <w:sz w:val="24"/>
+        </w:rPr>
+        <w:t xml:space="preserve"> who loves to learn and create. I have 3+ years of experience and feel that I would be a great asset to any development or design team. I strive to deliver quality work through focused research and </w:t>
       </w:r>
       <w:r>
         <w:rPr>
@@ -404,17 +418,7 @@
                 <w:w w:val="105"/>
                 <w:sz w:val="26"/>
               </w:rPr>
-              <w:t>Net</w:t>
-            </w:r>
-            <w:r>
-              <w:rPr>
-                <w:rFonts w:asciiTheme="minorHAnsi" w:hAnsiTheme="minorHAnsi" w:cstheme="minorHAnsi"/>
-                <w:b/>
-                <w:spacing w:val="-61"/>
-                <w:w w:val="105"/>
-                <w:sz w:val="26"/>
-              </w:rPr>
-              <w:t xml:space="preserve"> </w:t>
+              <w:t xml:space="preserve">Net </w:t>
             </w:r>
             <w:r>
               <w:rPr>
@@ -2533,7 +2537,7 @@
                 <w:rFonts w:asciiTheme="minorHAnsi" w:hAnsiTheme="minorHAnsi" w:cstheme="minorHAnsi"/>
                 <w:sz w:val="24"/>
               </w:rPr>
-              <w:t>Responsible for designing and testing HTML Email templates from the photo shopped or sketched files for all the SDL clients.</w:t>
+              <w:t>Responsible for designing and testing HTML Email templates for all the SDL clients.</w:t>
             </w:r>
           </w:p>
           <w:p>
@@ -3805,7 +3809,7 @@
                 <w:ilvl w:val="0"/>
                 <w:numId w:val="2"/>
               </w:numPr>
-              <w:spacing w:line="276" w:lineRule="auto"/>
+              <w:spacing w:after="240" w:line="276" w:lineRule="auto"/>
               <w:ind w:left="418" w:hanging="425"/>
               <w:jc w:val="both"/>
               <w:rPr>
@@ -4261,7 +4265,6 @@
           <w:p>
             <w:pPr>
               <w:pStyle w:val="TableParagraph"/>
-              <w:spacing w:before="240"/>
               <w:rPr>
                 <w:rFonts w:asciiTheme="minorHAnsi" w:hAnsiTheme="minorHAnsi" w:cstheme="minorHAnsi"/>
                 <w:w w:val="105"/>
@@ -4396,8 +4399,6 @@
               </w:rPr>
               <w:t>Bachelor of Computer science with GPA 8.42/10</w:t>
             </w:r>
-            <w:bookmarkStart w:id="0" w:name="_GoBack"/>
-            <w:bookmarkEnd w:id="0"/>
           </w:p>
           <w:p>
             <w:pPr>
@@ -5058,6 +5059,8 @@
               </w:rPr>
               <w:t xml:space="preserve"> JS</w:t>
             </w:r>
+            <w:bookmarkStart w:id="0" w:name="_GoBack"/>
+            <w:bookmarkEnd w:id="0"/>
           </w:p>
           <w:p>
             <w:pPr>
@@ -5318,15 +5321,7 @@
                 <w:i/>
                 <w:color w:val="404040" w:themeColor="text1" w:themeTint="BF"/>
               </w:rPr>
-              <w:t xml:space="preserve">Tools </w:t>
-            </w:r>
-            <w:r>
-              <w:rPr>
-                <w:rFonts w:asciiTheme="minorHAnsi" w:hAnsiTheme="minorHAnsi" w:cstheme="minorHAnsi"/>
-                <w:i/>
-                <w:color w:val="404040" w:themeColor="text1" w:themeTint="BF"/>
-              </w:rPr>
-              <w:t xml:space="preserve">: </w:t>
+              <w:t xml:space="preserve">Self-Learning : </w:t>
             </w:r>
           </w:p>
           <w:p>
@@ -5349,90 +5344,41 @@
                 <w:i/>
                 <w:color w:val="404040" w:themeColor="text1" w:themeTint="BF"/>
               </w:rPr>
-              <w:t>Leadtools 19, Sync Fusion, Dev Express</w:t>
-            </w:r>
+              <w:t xml:space="preserve">Taking </w:t>
+            </w:r>
+            <w:proofErr w:type="spellStart"/>
             <w:r>
               <w:rPr>
                 <w:rFonts w:asciiTheme="minorHAnsi" w:hAnsiTheme="minorHAnsi" w:cstheme="minorHAnsi"/>
                 <w:i/>
                 <w:color w:val="404040" w:themeColor="text1" w:themeTint="BF"/>
               </w:rPr>
+              <w:t>Udemy</w:t>
+            </w:r>
+            <w:proofErr w:type="spellEnd"/>
+            <w:r>
+              <w:rPr>
+                <w:rFonts w:asciiTheme="minorHAnsi" w:hAnsiTheme="minorHAnsi" w:cstheme="minorHAnsi"/>
+                <w:i/>
+                <w:color w:val="404040" w:themeColor="text1" w:themeTint="BF"/>
+              </w:rPr>
+              <w:t xml:space="preserve"> brush up courses &amp; knowledge boost from Medium article</w:t>
+            </w:r>
+            <w:r>
+              <w:rPr>
+                <w:rFonts w:asciiTheme="minorHAnsi" w:hAnsiTheme="minorHAnsi" w:cstheme="minorHAnsi"/>
+                <w:i/>
+                <w:color w:val="404040" w:themeColor="text1" w:themeTint="BF"/>
+              </w:rPr>
+              <w:t>s</w:t>
+            </w:r>
+            <w:r>
+              <w:rPr>
+                <w:rFonts w:asciiTheme="minorHAnsi" w:hAnsiTheme="minorHAnsi" w:cstheme="minorHAnsi"/>
+                <w:i/>
+                <w:color w:val="404040" w:themeColor="text1" w:themeTint="BF"/>
+              </w:rPr>
               <w:t>.</w:t>
-            </w:r>
-          </w:p>
-          <w:p>
-            <w:pPr>
-              <w:pStyle w:val="ListParagraph"/>
-              <w:numPr>
-                <w:ilvl w:val="0"/>
-                <w:numId w:val="1"/>
-              </w:numPr>
-              <w:tabs>
-                <w:tab w:val="left" w:pos="4388"/>
-              </w:tabs>
-              <w:ind w:left="1032" w:hanging="192"/>
-              <w:rPr>
-                <w:rFonts w:asciiTheme="minorHAnsi" w:hAnsiTheme="minorHAnsi" w:cstheme="minorHAnsi"/>
-                <w:i/>
-                <w:color w:val="404040" w:themeColor="text1" w:themeTint="BF"/>
-              </w:rPr>
-            </w:pPr>
-            <w:r>
-              <w:rPr>
-                <w:rFonts w:asciiTheme="minorHAnsi" w:hAnsiTheme="minorHAnsi" w:cstheme="minorHAnsi"/>
-                <w:i/>
-                <w:color w:val="404040" w:themeColor="text1" w:themeTint="BF"/>
-              </w:rPr>
-              <w:t>Self-Learning</w:t>
-            </w:r>
-            <w:r>
-              <w:rPr>
-                <w:rFonts w:asciiTheme="minorHAnsi" w:hAnsiTheme="minorHAnsi" w:cstheme="minorHAnsi"/>
-                <w:i/>
-                <w:color w:val="404040" w:themeColor="text1" w:themeTint="BF"/>
-              </w:rPr>
-              <w:t xml:space="preserve"> : </w:t>
-            </w:r>
-          </w:p>
-          <w:p>
-            <w:pPr>
-              <w:pStyle w:val="ListParagraph"/>
-              <w:tabs>
-                <w:tab w:val="left" w:pos="4388"/>
-              </w:tabs>
-              <w:spacing w:before="0"/>
-              <w:ind w:left="1032" w:firstLine="0"/>
-              <w:rPr>
-                <w:rFonts w:asciiTheme="minorHAnsi" w:hAnsiTheme="minorHAnsi" w:cstheme="minorHAnsi"/>
-                <w:i/>
-                <w:color w:val="404040" w:themeColor="text1" w:themeTint="BF"/>
-              </w:rPr>
-            </w:pPr>
-            <w:r>
-              <w:rPr>
-                <w:rFonts w:asciiTheme="minorHAnsi" w:hAnsiTheme="minorHAnsi" w:cstheme="minorHAnsi"/>
-                <w:i/>
-                <w:color w:val="404040" w:themeColor="text1" w:themeTint="BF"/>
-              </w:rPr>
-              <w:t xml:space="preserve">Taking </w:t>
-            </w:r>
-            <w:proofErr w:type="spellStart"/>
-            <w:r>
-              <w:rPr>
-                <w:rFonts w:asciiTheme="minorHAnsi" w:hAnsiTheme="minorHAnsi" w:cstheme="minorHAnsi"/>
-                <w:i/>
-                <w:color w:val="404040" w:themeColor="text1" w:themeTint="BF"/>
-              </w:rPr>
-              <w:t>Udemy</w:t>
-            </w:r>
-            <w:proofErr w:type="spellEnd"/>
-            <w:r>
-              <w:rPr>
-                <w:rFonts w:asciiTheme="minorHAnsi" w:hAnsiTheme="minorHAnsi" w:cstheme="minorHAnsi"/>
-                <w:i/>
-                <w:color w:val="404040" w:themeColor="text1" w:themeTint="BF"/>
-              </w:rPr>
-              <w:t xml:space="preserve"> brush up courses &amp; knowledge boost from Medium article.</w:t>
             </w:r>
           </w:p>
           <w:p>
@@ -5832,6 +5778,67 @@
           </w:p>
           <w:p>
             <w:pPr>
+              <w:pStyle w:val="ListParagraph"/>
+              <w:numPr>
+                <w:ilvl w:val="0"/>
+                <w:numId w:val="1"/>
+              </w:numPr>
+              <w:tabs>
+                <w:tab w:val="left" w:pos="3816"/>
+              </w:tabs>
+              <w:spacing w:before="0" w:line="276" w:lineRule="auto"/>
+              <w:ind w:left="1032" w:hanging="192"/>
+              <w:rPr>
+                <w:rStyle w:val="Hyperlink"/>
+                <w:rFonts w:asciiTheme="minorHAnsi" w:hAnsiTheme="minorHAnsi" w:cstheme="minorHAnsi"/>
+                <w:i/>
+                <w:color w:val="404040" w:themeColor="text1" w:themeTint="BF"/>
+                <w:u w:color="CCCCCC"/>
+              </w:rPr>
+            </w:pPr>
+            <w:r>
+              <w:rPr>
+                <w:rFonts w:asciiTheme="minorHAnsi" w:hAnsiTheme="minorHAnsi" w:cstheme="minorHAnsi"/>
+                <w:i/>
+                <w:color w:val="404040" w:themeColor="text1" w:themeTint="BF"/>
+              </w:rPr>
+              <w:fldChar w:fldCharType="begin"/>
+            </w:r>
+            <w:r>
+              <w:rPr>
+                <w:rFonts w:asciiTheme="minorHAnsi" w:hAnsiTheme="minorHAnsi" w:cstheme="minorHAnsi"/>
+                <w:i/>
+                <w:color w:val="404040" w:themeColor="text1" w:themeTint="BF"/>
+              </w:rPr>
+              <w:instrText>HYPERLINK "http://www.monikapatel.info/"</w:instrText>
+            </w:r>
+            <w:r>
+              <w:rPr>
+                <w:rFonts w:asciiTheme="minorHAnsi" w:hAnsiTheme="minorHAnsi" w:cstheme="minorHAnsi"/>
+                <w:i/>
+                <w:color w:val="404040" w:themeColor="text1" w:themeTint="BF"/>
+              </w:rPr>
+            </w:r>
+            <w:r>
+              <w:rPr>
+                <w:rFonts w:asciiTheme="minorHAnsi" w:hAnsiTheme="minorHAnsi" w:cstheme="minorHAnsi"/>
+                <w:i/>
+                <w:color w:val="404040" w:themeColor="text1" w:themeTint="BF"/>
+              </w:rPr>
+              <w:fldChar w:fldCharType="separate"/>
+            </w:r>
+            <w:r>
+              <w:rPr>
+                <w:rStyle w:val="Hyperlink"/>
+                <w:rFonts w:asciiTheme="minorHAnsi" w:hAnsiTheme="minorHAnsi" w:cstheme="minorHAnsi"/>
+                <w:i/>
+                <w:color w:val="404040" w:themeColor="text1" w:themeTint="BF"/>
+              </w:rPr>
+              <w:t>www.monikapatel.info</w:t>
+            </w:r>
+          </w:p>
+          <w:p>
+            <w:pPr>
               <w:pStyle w:val="TableParagraph"/>
               <w:spacing w:line="202" w:lineRule="exact"/>
               <w:ind w:firstLine="135"/>
@@ -5843,6 +5850,14 @@
                 <w:sz w:val="18"/>
               </w:rPr>
             </w:pPr>
+            <w:r>
+              <w:rPr>
+                <w:rFonts w:asciiTheme="minorHAnsi" w:hAnsiTheme="minorHAnsi" w:cstheme="minorHAnsi"/>
+                <w:i/>
+                <w:color w:val="404040" w:themeColor="text1" w:themeTint="BF"/>
+              </w:rPr>
+              <w:fldChar w:fldCharType="end"/>
+            </w:r>
           </w:p>
         </w:tc>
       </w:tr>

</xml_diff>